<commit_message>
Cierre de Iteración 2 de Fase Inicio
</commit_message>
<xml_diff>
--- a/01. Gestión del proyecto/03. Planificación/01. Fase Inicio/Plan de Iteración Fase Inicio Iteracion 2.docx
+++ b/01. Gestión del proyecto/03. Planificación/01. Fase Inicio/Plan de Iteración Fase Inicio Iteracion 2.docx
@@ -5551,16 +5551,7 @@
                 <w:szCs w:val="22"/>
                 <w:lang w:val="es-ES"/>
               </w:rPr>
-              <w:t>18</w:t>
-            </w:r>
-            <w:r>
-              <w:rPr>
-                <w:rFonts w:asciiTheme="minorHAnsi" w:eastAsiaTheme="minorHAnsi" w:hAnsiTheme="minorHAnsi" w:cstheme="minorBidi"/>
-                <w:sz w:val="22"/>
-                <w:szCs w:val="22"/>
-                <w:lang w:val="es-ES"/>
-              </w:rPr>
-              <w:t>/SEP</w:t>
+              <w:t>18/SEP</w:t>
             </w:r>
           </w:p>
         </w:tc>
@@ -6668,16 +6659,7 @@
                 <w:szCs w:val="22"/>
                 <w:lang w:val="es-ES"/>
               </w:rPr>
-              <w:t>18</w:t>
-            </w:r>
-            <w:r>
-              <w:rPr>
-                <w:rFonts w:asciiTheme="minorHAnsi" w:eastAsiaTheme="minorHAnsi" w:hAnsiTheme="minorHAnsi" w:cstheme="minorBidi"/>
-                <w:sz w:val="22"/>
-                <w:szCs w:val="22"/>
-                <w:lang w:val="es-ES"/>
-              </w:rPr>
-              <w:t>/SEP</w:t>
+              <w:t>18/SEP</w:t>
             </w:r>
           </w:p>
         </w:tc>
@@ -6819,8 +6801,6 @@
         <w:pStyle w:val="PSI-Normal"/>
         <w:ind w:left="0" w:firstLine="0"/>
       </w:pPr>
-      <w:bookmarkStart w:id="8" w:name="_GoBack"/>
-      <w:bookmarkEnd w:id="8"/>
     </w:p>
     <w:p>
       <w:pPr>
@@ -6830,7 +6810,7 @@
           <w:color w:val="365F91"/>
         </w:rPr>
       </w:pPr>
-      <w:bookmarkStart w:id="9" w:name="_Toc493064529"/>
+      <w:bookmarkStart w:id="8" w:name="_Toc493064529"/>
       <w:r>
         <w:rPr>
           <w:rFonts w:ascii="Cambria" w:eastAsia="DejaVu Sans" w:hAnsi="Cambria" w:cs="Times New Roman"/>
@@ -6839,7 +6819,7 @@
         <w:t>Casos de Uso y Escenarios</w:t>
       </w:r>
       <w:bookmarkEnd w:id="7"/>
-      <w:bookmarkEnd w:id="9"/>
+      <w:bookmarkEnd w:id="8"/>
     </w:p>
     <w:p>
       <w:pPr>
@@ -6861,11 +6841,11 @@
       <w:pPr>
         <w:pStyle w:val="PSI-Ttulo1"/>
       </w:pPr>
-      <w:bookmarkStart w:id="10" w:name="_Toc493064530"/>
+      <w:bookmarkStart w:id="9" w:name="_Toc493064530"/>
       <w:r>
         <w:t>Recursos</w:t>
       </w:r>
-      <w:bookmarkEnd w:id="10"/>
+      <w:bookmarkEnd w:id="9"/>
     </w:p>
     <w:p>
       <w:pPr>
@@ -7143,7 +7123,7 @@
       <w:pPr>
         <w:pStyle w:val="PSI-Ttulo1"/>
       </w:pPr>
-      <w:bookmarkStart w:id="11" w:name="_Toc493064531"/>
+      <w:bookmarkStart w:id="10" w:name="_Toc493064531"/>
       <w:r>
         <w:t>Evaluación</w:t>
       </w:r>
@@ -7156,36 +7136,122 @@
       <w:r>
         <w:t xml:space="preserve"> Septiembre 2017</w:t>
       </w:r>
+      <w:bookmarkEnd w:id="10"/>
+    </w:p>
+    <w:p>
+      <w:r>
+        <w:t>Al finalizar la iteración</w:t>
+      </w:r>
+      <w:r>
+        <w:t xml:space="preserve"> </w:t>
+      </w:r>
+      <w:r>
+        <w:t>se deben haber</w:t>
+      </w:r>
+      <w:r>
+        <w:t xml:space="preserve"> alcanzado los siguientes ítem</w:t>
+      </w:r>
+      <w:r>
+        <w:t>s</w:t>
+      </w:r>
+      <w:r>
+        <w:t>:</w:t>
+      </w:r>
+    </w:p>
+    <w:p>
+      <w:pPr>
+        <w:pStyle w:val="PSI-Normal"/>
+        <w:numPr>
+          <w:ilvl w:val="0"/>
+          <w:numId w:val="13"/>
+        </w:numPr>
+      </w:pPr>
+      <w:r>
+        <w:t>Iniciar el Modelo de Diseño.</w:t>
+      </w:r>
+    </w:p>
+    <w:p>
+      <w:pPr>
+        <w:pStyle w:val="PSI-Normal"/>
+        <w:numPr>
+          <w:ilvl w:val="0"/>
+          <w:numId w:val="13"/>
+        </w:numPr>
+      </w:pPr>
+      <w:r>
+        <w:t xml:space="preserve">Continuar el Modelo de Casos de Uso. </w:t>
+      </w:r>
+    </w:p>
+    <w:p>
+      <w:pPr>
+        <w:pStyle w:val="PSI-Normal"/>
+        <w:numPr>
+          <w:ilvl w:val="0"/>
+          <w:numId w:val="13"/>
+        </w:numPr>
+      </w:pPr>
+      <w:r>
+        <w:t>Redactar Especificación de Requerimientos de Software.</w:t>
+      </w:r>
+    </w:p>
+    <w:p>
+      <w:pPr>
+        <w:pStyle w:val="PSI-Normal"/>
+        <w:numPr>
+          <w:ilvl w:val="0"/>
+          <w:numId w:val="13"/>
+        </w:numPr>
+      </w:pPr>
+      <w:r>
+        <w:t xml:space="preserve">Iniciar la Arquitectura del Sistema. </w:t>
+      </w:r>
+    </w:p>
+    <w:p>
+      <w:pPr>
+        <w:pStyle w:val="PSI-Normal"/>
+        <w:numPr>
+          <w:ilvl w:val="0"/>
+          <w:numId w:val="13"/>
+        </w:numPr>
+      </w:pPr>
+      <w:r>
+        <w:t>Gestionar riesgos.</w:t>
+      </w:r>
+    </w:p>
+    <w:p>
+      <w:pPr>
+        <w:pStyle w:val="PSI-Normal"/>
+        <w:numPr>
+          <w:ilvl w:val="0"/>
+          <w:numId w:val="13"/>
+        </w:numPr>
+      </w:pPr>
+      <w:r>
+        <w:t>Estimación del proyecto.</w:t>
+      </w:r>
+    </w:p>
+    <w:p>
+      <w:pPr>
+        <w:pStyle w:val="PSI-Normal"/>
+        <w:numPr>
+          <w:ilvl w:val="0"/>
+          <w:numId w:val="13"/>
+        </w:numPr>
+      </w:pPr>
+      <w:r>
+        <w:t>Plan del proyecto.</w:t>
+      </w:r>
+    </w:p>
+    <w:p>
+      <w:pPr>
+        <w:rPr>
+          <w:u w:val="single"/>
+        </w:rPr>
+      </w:pPr>
+      <w:bookmarkStart w:id="11" w:name="_GoBack"/>
       <w:bookmarkEnd w:id="11"/>
     </w:p>
     <w:p>
-      <w:r>
-        <w:t>Al finalizar la iteración</w:t>
-      </w:r>
-      <w:r>
-        <w:t xml:space="preserve"> </w:t>
-      </w:r>
-      <w:r>
-        <w:t>se deben haber</w:t>
-      </w:r>
-      <w:r>
-        <w:t xml:space="preserve"> alcanzado los siguientes ítem</w:t>
-      </w:r>
-      <w:r>
-        <w:t>s</w:t>
-      </w:r>
-      <w:r>
-        <w:t>:</w:t>
-      </w:r>
-    </w:p>
-    <w:p>
-      <w:pPr>
-        <w:rPr>
-          <w:u w:val="single"/>
-        </w:rPr>
-      </w:pPr>
-    </w:p>
-    <w:p>
       <w:pPr>
         <w:pStyle w:val="PSI-Ttulo2"/>
       </w:pPr>
@@ -7205,8 +7271,83 @@
     </w:p>
     <w:p>
       <w:pPr>
-        <w:pStyle w:val="PSI-Ttulo2"/>
-      </w:pPr>
+        <w:pStyle w:val="Prrafodelista"/>
+        <w:numPr>
+          <w:ilvl w:val="0"/>
+          <w:numId w:val="13"/>
+        </w:numPr>
+        <w:spacing w:before="120" w:after="120"/>
+        <w:ind w:left="714" w:hanging="357"/>
+        <w:contextualSpacing w:val="0"/>
+        <w:jc w:val="both"/>
+      </w:pPr>
+      <w:r>
+        <w:t>Continuar el Modelo de casos de uso.</w:t>
+      </w:r>
+    </w:p>
+    <w:p>
+      <w:pPr>
+        <w:pStyle w:val="Prrafodelista"/>
+        <w:numPr>
+          <w:ilvl w:val="0"/>
+          <w:numId w:val="13"/>
+        </w:numPr>
+        <w:spacing w:before="120" w:after="120"/>
+        <w:ind w:left="714" w:hanging="357"/>
+        <w:contextualSpacing w:val="0"/>
+        <w:jc w:val="both"/>
+      </w:pPr>
+      <w:r>
+        <w:t>Redactar Especificación de Requerimientos de Software.</w:t>
+      </w:r>
+    </w:p>
+    <w:p>
+      <w:pPr>
+        <w:pStyle w:val="Prrafodelista"/>
+        <w:numPr>
+          <w:ilvl w:val="0"/>
+          <w:numId w:val="13"/>
+        </w:numPr>
+        <w:spacing w:before="120" w:after="120"/>
+        <w:ind w:left="714" w:hanging="357"/>
+        <w:contextualSpacing w:val="0"/>
+        <w:jc w:val="both"/>
+      </w:pPr>
+      <w:r>
+        <w:t>Iniciar la Arquitectura del Sistema.</w:t>
+      </w:r>
+    </w:p>
+    <w:p>
+      <w:pPr>
+        <w:pStyle w:val="Prrafodelista"/>
+        <w:numPr>
+          <w:ilvl w:val="0"/>
+          <w:numId w:val="13"/>
+        </w:numPr>
+        <w:spacing w:before="120" w:after="120"/>
+        <w:ind w:left="714" w:hanging="357"/>
+        <w:contextualSpacing w:val="0"/>
+        <w:jc w:val="both"/>
+      </w:pPr>
+      <w:r>
+        <w:t>Gestionar riesgos.</w:t>
+      </w:r>
+    </w:p>
+    <w:p>
+      <w:pPr>
+        <w:pStyle w:val="Prrafodelista"/>
+        <w:numPr>
+          <w:ilvl w:val="0"/>
+          <w:numId w:val="13"/>
+        </w:numPr>
+        <w:spacing w:before="120" w:after="120"/>
+        <w:ind w:left="714" w:hanging="357"/>
+        <w:contextualSpacing w:val="0"/>
+        <w:jc w:val="both"/>
+      </w:pPr>
+      <w:r>
+        <w:t>Plan del proyecto.</w:t>
+      </w:r>
     </w:p>
     <w:p>
       <w:pPr>
@@ -7228,22 +7369,6 @@
       <w:r>
         <w:t>Se detallan los objetivos que no se han alcanzado:</w:t>
       </w:r>
-    </w:p>
-    <w:p>
-      <w:pPr>
-        <w:pStyle w:val="PSI-Normal"/>
-        <w:ind w:left="720" w:firstLine="0"/>
-      </w:pPr>
-    </w:p>
-    <w:p>
-      <w:pPr>
-        <w:pStyle w:val="PSI-Ttulo2"/>
-      </w:pPr>
-      <w:bookmarkStart w:id="14" w:name="_Toc493064534"/>
-      <w:r>
-        <w:t>Elementos incluidos en la Línea Base</w:t>
-      </w:r>
-      <w:bookmarkEnd w:id="14"/>
     </w:p>
     <w:p>
       <w:pPr>
@@ -7255,6 +7380,36 @@
         <w:jc w:val="both"/>
       </w:pPr>
       <w:r>
+        <w:t>Estimación del proyecto.</w:t>
+      </w:r>
+    </w:p>
+    <w:p>
+      <w:pPr>
+        <w:pStyle w:val="PSI-Normal"/>
+        <w:ind w:left="720" w:firstLine="0"/>
+      </w:pPr>
+    </w:p>
+    <w:p>
+      <w:pPr>
+        <w:pStyle w:val="PSI-Ttulo2"/>
+      </w:pPr>
+      <w:bookmarkStart w:id="14" w:name="_Toc493064534"/>
+      <w:r>
+        <w:lastRenderedPageBreak/>
+        <w:t>Elementos incluidos en la Línea Base</w:t>
+      </w:r>
+      <w:bookmarkEnd w:id="14"/>
+    </w:p>
+    <w:p>
+      <w:pPr>
+        <w:pStyle w:val="Prrafodelista"/>
+        <w:numPr>
+          <w:ilvl w:val="0"/>
+          <w:numId w:val="13"/>
+        </w:numPr>
+        <w:jc w:val="both"/>
+      </w:pPr>
+      <w:r>
         <w:t>Especificación de requerimientos.</w:t>
       </w:r>
     </w:p>
@@ -7275,9 +7430,12 @@
     </w:p>
     <w:p>
       <w:pPr>
-        <w:pStyle w:val="PSI-Ttulo2"/>
+        <w:jc w:val="both"/>
       </w:pPr>
       <w:bookmarkStart w:id="16" w:name="_Toc238197620"/>
+      <w:r>
+        <w:t>Se concluye que puede realizarse el cierre de la Iteración y evaluar el cierre de Fase. En cuanto a la estimación general del proyecto, se deben adquirir conocimientos para calcular el esfuerzo necesario.</w:t>
+      </w:r>
     </w:p>
     <w:p>
       <w:pPr>
@@ -7312,7 +7470,7 @@
         <w:t xml:space="preserve">Estado del repositorio al final de la iteración: </w:t>
       </w:r>
       <w:r>
-        <w:t>-</w:t>
+        <w:t>110</w:t>
       </w:r>
       <w:r>
         <w:t>.</w:t>
@@ -7362,7 +7520,6 @@
         <w:rPr>
           <w:lang w:val="es-AR"/>
         </w:rPr>
-        <w:lastRenderedPageBreak/>
         <w:tab/>
       </w:r>
       <w:r>
@@ -7511,7 +7668,7 @@
             <w:rFonts w:asciiTheme="majorHAnsi" w:hAnsiTheme="majorHAnsi" w:cstheme="majorHAnsi"/>
             <w:noProof/>
           </w:rPr>
-          <w:t>5</w:t>
+          <w:t>6</w:t>
         </w:r>
         <w:r>
           <w:rPr>
@@ -10627,7 +10784,7 @@
 </file>
 
 <file path=customXml/itemProps2.xml><?xml version="1.0" encoding="utf-8"?>
-<ds:datastoreItem xmlns:ds="http://schemas.openxmlformats.org/officeDocument/2006/customXml" ds:itemID="{A0B86C2E-DFFA-4873-8040-C45D93194F08}">
+<ds:datastoreItem xmlns:ds="http://schemas.openxmlformats.org/officeDocument/2006/customXml" ds:itemID="{D8FF13B9-5324-437D-9440-14232B7DB2AF}">
   <ds:schemaRefs>
     <ds:schemaRef ds:uri="http://schemas.openxmlformats.org/officeDocument/2006/bibliography"/>
   </ds:schemaRefs>

</xml_diff>